<commit_message>
altri adapters + codice
</commit_message>
<xml_diff>
--- a/paper tesi adapters.docx
+++ b/paper tesi adapters.docx
@@ -1,6 +1,6 @@
 
 <file path=word/document.xml><?xml version="1.0" encoding="utf-8"?>
-<w:document xmlns:wpc="http://schemas.microsoft.com/office/word/2010/wordprocessingCanvas" xmlns:cx="http://schemas.microsoft.com/office/drawing/2014/chartex" xmlns:cx1="http://schemas.microsoft.com/office/drawing/2015/9/8/chartex" xmlns:cx2="http://schemas.microsoft.com/office/drawing/2015/10/21/chartex" xmlns:cx3="http://schemas.microsoft.com/office/drawing/2016/5/9/chartex" xmlns:cx4="http://schemas.microsoft.com/office/drawing/2016/5/10/chartex" xmlns:cx5="http://schemas.microsoft.com/office/drawing/2016/5/11/chartex" xmlns:cx6="http://schemas.microsoft.com/office/drawing/2016/5/12/chartex" xmlns:cx7="http://schemas.microsoft.com/office/drawing/2016/5/13/chartex" xmlns:cx8="http://schemas.microsoft.com/office/drawing/2016/5/14/chartex" xmlns:mc="http://schemas.openxmlformats.org/markup-compatibility/2006" xmlns:aink="http://schemas.microsoft.com/office/drawing/2016/ink" xmlns:am3d="http://schemas.microsoft.com/office/drawing/2017/model3d" xmlns:o="urn:schemas-microsoft-com:office:office" xmlns:oel="http://schemas.microsoft.com/office/2019/extlst" xmlns:r="http://schemas.openxmlformats.org/officeDocument/2006/relationships" xmlns:m="http://schemas.openxmlformats.org/officeDocument/2006/math" xmlns:v="urn:schemas-microsoft-com:vml" xmlns:wp14="http://schemas.microsoft.com/office/word/2010/wordprocessingDrawing" xmlns:wp="http://schemas.openxmlformats.org/drawingml/2006/wordprocessingDrawing" xmlns:w10="urn:schemas-microsoft-com:office:word" xmlns:w="http://schemas.openxmlformats.org/wordprocessingml/2006/main" xmlns:w14="http://schemas.microsoft.com/office/word/2010/wordml" xmlns:w15="http://schemas.microsoft.com/office/word/2012/wordml" xmlns:w16cex="http://schemas.microsoft.com/office/word/2018/wordml/cex" xmlns:w16cid="http://schemas.microsoft.com/office/word/2016/wordml/cid" xmlns:w16="http://schemas.microsoft.com/office/word/2018/wordml" xmlns:w16du="http://schemas.microsoft.com/office/word/2023/wordml/word16du" xmlns:w16sdtdh="http://schemas.microsoft.com/office/word/2020/wordml/sdtdatahash" xmlns:w16sdtfl="http://schemas.microsoft.com/office/word/2024/wordml/sdtformatlock" xmlns:w16se="http://schemas.microsoft.com/office/word/2015/wordml/symex" xmlns:wpg="http://schemas.microsoft.com/office/word/2010/wordprocessingGroup" xmlns:wpi="http://schemas.microsoft.com/office/word/2010/wordprocessingInk" xmlns:wne="http://schemas.microsoft.com/office/word/2006/wordml" xmlns:wps="http://schemas.microsoft.com/office/word/2010/wordprocessingShape" mc:Ignorable="w14 w15 w16se w16cid w16 w16cex w16sdtdh w16sdtfl w16du wp14">
+<w:document xmlns:wpc="http://schemas.microsoft.com/office/word/2010/wordprocessingCanvas" xmlns:cx="http://schemas.microsoft.com/office/drawing/2014/chartex" xmlns:cx1="http://schemas.microsoft.com/office/drawing/2015/9/8/chartex" xmlns:cx2="http://schemas.microsoft.com/office/drawing/2015/10/21/chartex" xmlns:cx3="http://schemas.microsoft.com/office/drawing/2016/5/9/chartex" xmlns:cx4="http://schemas.microsoft.com/office/drawing/2016/5/10/chartex" xmlns:cx5="http://schemas.microsoft.com/office/drawing/2016/5/11/chartex" xmlns:cx6="http://schemas.microsoft.com/office/drawing/2016/5/12/chartex" xmlns:cx7="http://schemas.microsoft.com/office/drawing/2016/5/13/chartex" xmlns:cx8="http://schemas.microsoft.com/office/drawing/2016/5/14/chartex" xmlns:mc="http://schemas.openxmlformats.org/markup-compatibility/2006" xmlns:aink="http://schemas.microsoft.com/office/drawing/2016/ink" xmlns:am3d="http://schemas.microsoft.com/office/drawing/2017/model3d" xmlns:o="urn:schemas-microsoft-com:office:office" xmlns:oel="http://schemas.microsoft.com/office/2019/extlst" xmlns:r="http://schemas.openxmlformats.org/officeDocument/2006/relationships" xmlns:m="http://schemas.openxmlformats.org/officeDocument/2006/math" xmlns:v="urn:schemas-microsoft-com:vml" xmlns:wp14="http://schemas.microsoft.com/office/word/2010/wordprocessingDrawing" xmlns:wp="http://schemas.openxmlformats.org/drawingml/2006/wordprocessingDrawing" xmlns:w10="urn:schemas-microsoft-com:office:word" xmlns:w="http://schemas.openxmlformats.org/wordprocessingml/2006/main" xmlns:w14="http://schemas.microsoft.com/office/word/2010/wordml" xmlns:w15="http://schemas.microsoft.com/office/word/2012/wordml" xmlns:w16cex="http://schemas.microsoft.com/office/word/2018/wordml/cex" xmlns:w16cid="http://schemas.microsoft.com/office/word/2016/wordml/cid" xmlns:w16="http://schemas.microsoft.com/office/word/2018/wordml" xmlns:w16sdtdh="http://schemas.microsoft.com/office/word/2020/wordml/sdtdatahash" xmlns:w16se="http://schemas.microsoft.com/office/word/2015/wordml/symex" xmlns:wpg="http://schemas.microsoft.com/office/word/2010/wordprocessingGroup" xmlns:wpi="http://schemas.microsoft.com/office/word/2010/wordprocessingInk" xmlns:wne="http://schemas.microsoft.com/office/word/2006/wordml" xmlns:wps="http://schemas.microsoft.com/office/word/2010/wordprocessingShape" mc:Ignorable="w14 w15 w16se w16cid w16 w16cex w16sdtdh wp14">
   <w:body>
     <w:p>
       <w:pPr>
@@ -102,7 +102,7 @@
           <w:shd w:val="clear" w:color="auto" w:fill="FFFFFF"/>
           <w:lang w:val="en-US"/>
         </w:rPr>
-        <w:t xml:space="preserve">State-of-the-art natural language processing (NLP) models are trained </w:t>
+        <w:t xml:space="preserve">State-of-the-art natural language processing (NLP) models are trained on massive training </w:t>
       </w:r>
       <w:proofErr w:type="gramStart"/>
       <w:r>
@@ -114,7 +114,7 @@
           <w:shd w:val="clear" w:color="auto" w:fill="FFFFFF"/>
           <w:lang w:val="en-US"/>
         </w:rPr>
-        <w:t>on</w:t>
+        <w:t>corpora, and</w:t>
       </w:r>
       <w:proofErr w:type="gramEnd"/>
       <w:r>
@@ -126,7 +126,31 @@
           <w:shd w:val="clear" w:color="auto" w:fill="FFFFFF"/>
           <w:lang w:val="en-US"/>
         </w:rPr>
-        <w:t xml:space="preserve"> massive training </w:t>
+        <w:t xml:space="preserve"> report a superlative performance on evaluation datasets. This survey delves into an important attribute of these datasets: the dialect of a language. Motivated by the performance degradation of NLP models for dialectal datasets and its implications for the equity of language technologies, we survey past research in NLP for dialects in terms of datasets, and approaches. We describe a wide range of NLP tasks in terms of two categories: natural language understanding (NLU) (for tasks such as dialect classification, sentiment analysis, parsing, and NLU benchmarks) and natural language generation (NLG) (for </w:t>
+      </w:r>
+      <w:proofErr w:type="spellStart"/>
+      <w:r>
+        <w:rPr>
+          <w:rFonts w:ascii="Helvetica" w:hAnsi="Helvetica"/>
+          <w:color w:val="000000"/>
+          <w:sz w:val="20"/>
+          <w:szCs w:val="20"/>
+          <w:shd w:val="clear" w:color="auto" w:fill="FFFFFF"/>
+          <w:lang w:val="en-US"/>
+        </w:rPr>
+        <w:t>summarisation</w:t>
+      </w:r>
+      <w:proofErr w:type="spellEnd"/>
+      <w:r>
+        <w:rPr>
+          <w:rFonts w:ascii="Helvetica" w:hAnsi="Helvetica"/>
+          <w:color w:val="000000"/>
+          <w:sz w:val="20"/>
+          <w:szCs w:val="20"/>
+          <w:shd w:val="clear" w:color="auto" w:fill="FFFFFF"/>
+          <w:lang w:val="en-US"/>
+        </w:rPr>
+        <w:t xml:space="preserve">, machine translation, and dialogue systems). The survey is also broad in its coverage of languages which include English, Arabic, German, among others. We observe that past work in NLP concerning dialects goes deeper than mere dialect </w:t>
       </w:r>
       <w:proofErr w:type="gramStart"/>
       <w:r>
@@ -138,7 +162,7 @@
           <w:shd w:val="clear" w:color="auto" w:fill="FFFFFF"/>
           <w:lang w:val="en-US"/>
         </w:rPr>
-        <w:t>corpora, and</w:t>
+        <w:t>classification, and</w:t>
       </w:r>
       <w:proofErr w:type="gramEnd"/>
       <w:r>
@@ -150,78 +174,6 @@
           <w:shd w:val="clear" w:color="auto" w:fill="FFFFFF"/>
           <w:lang w:val="en-US"/>
         </w:rPr>
-        <w:t xml:space="preserve"> report </w:t>
-      </w:r>
-      <w:proofErr w:type="gramStart"/>
-      <w:r>
-        <w:rPr>
-          <w:rFonts w:ascii="Helvetica" w:hAnsi="Helvetica"/>
-          <w:color w:val="000000"/>
-          <w:sz w:val="20"/>
-          <w:szCs w:val="20"/>
-          <w:shd w:val="clear" w:color="auto" w:fill="FFFFFF"/>
-          <w:lang w:val="en-US"/>
-        </w:rPr>
-        <w:t>a superlative</w:t>
-      </w:r>
-      <w:proofErr w:type="gramEnd"/>
-      <w:r>
-        <w:rPr>
-          <w:rFonts w:ascii="Helvetica" w:hAnsi="Helvetica"/>
-          <w:color w:val="000000"/>
-          <w:sz w:val="20"/>
-          <w:szCs w:val="20"/>
-          <w:shd w:val="clear" w:color="auto" w:fill="FFFFFF"/>
-          <w:lang w:val="en-US"/>
-        </w:rPr>
-        <w:t xml:space="preserve"> performance on evaluation datasets. This survey delves into an important attribute of these datasets: the dialect of a language. Motivated by the performance degradation of NLP models for dialectal datasets and its implications for the equity of language technologies, we survey past research in NLP for dialects in terms of datasets, and approaches. We describe a wide range of NLP tasks in terms of two categories: natural language understanding (NLU) (for tasks such as dialect classification, sentiment analysis, parsing, and NLU benchmarks) and natural language generation (NLG) (for </w:t>
-      </w:r>
-      <w:proofErr w:type="spellStart"/>
-      <w:r>
-        <w:rPr>
-          <w:rFonts w:ascii="Helvetica" w:hAnsi="Helvetica"/>
-          <w:color w:val="000000"/>
-          <w:sz w:val="20"/>
-          <w:szCs w:val="20"/>
-          <w:shd w:val="clear" w:color="auto" w:fill="FFFFFF"/>
-          <w:lang w:val="en-US"/>
-        </w:rPr>
-        <w:t>summarisation</w:t>
-      </w:r>
-      <w:proofErr w:type="spellEnd"/>
-      <w:r>
-        <w:rPr>
-          <w:rFonts w:ascii="Helvetica" w:hAnsi="Helvetica"/>
-          <w:color w:val="000000"/>
-          <w:sz w:val="20"/>
-          <w:szCs w:val="20"/>
-          <w:shd w:val="clear" w:color="auto" w:fill="FFFFFF"/>
-          <w:lang w:val="en-US"/>
-        </w:rPr>
-        <w:t xml:space="preserve">, machine translation, and dialogue systems). The survey is also broad in its coverage of languages which include English, Arabic, German, among others. We observe that past work in NLP concerning dialects goes deeper than mere dialect </w:t>
-      </w:r>
-      <w:proofErr w:type="gramStart"/>
-      <w:r>
-        <w:rPr>
-          <w:rFonts w:ascii="Helvetica" w:hAnsi="Helvetica"/>
-          <w:color w:val="000000"/>
-          <w:sz w:val="20"/>
-          <w:szCs w:val="20"/>
-          <w:shd w:val="clear" w:color="auto" w:fill="FFFFFF"/>
-          <w:lang w:val="en-US"/>
-        </w:rPr>
-        <w:t>classification, and</w:t>
-      </w:r>
-      <w:proofErr w:type="gramEnd"/>
-      <w:r>
-        <w:rPr>
-          <w:rFonts w:ascii="Helvetica" w:hAnsi="Helvetica"/>
-          <w:color w:val="000000"/>
-          <w:sz w:val="20"/>
-          <w:szCs w:val="20"/>
-          <w:shd w:val="clear" w:color="auto" w:fill="FFFFFF"/>
-          <w:lang w:val="en-US"/>
-        </w:rPr>
         <w:t xml:space="preserve"> extends to several NLU and NLG tasks. For these tasks, we describe classical machine learning using statistical models, along with the recent deep learning-based approaches based on pre-trained language models. We expect that this survey will be useful to NLP researchers interested in building equitable language technologies by rethinking LLM benchmarks and model architectures.</w:t>
       </w:r>
     </w:p>
@@ -243,15 +195,32 @@
           <w:lang w:val="en-US"/>
         </w:rPr>
       </w:pPr>
-      <w:hyperlink r:id="rId4" w:history="1">
-        <w:r>
-          <w:rPr>
-            <w:rStyle w:val="Collegamentoipertestuale"/>
-            <w:lang w:val="en-US"/>
-          </w:rPr>
-          <w:t>https://arxiv.org/abs/2401.05632</w:t>
-        </w:r>
-      </w:hyperlink>
+      <w:r>
+        <w:fldChar w:fldCharType="begin"/>
+      </w:r>
+      <w:r>
+        <w:rPr>
+          <w:lang w:val="en-US"/>
+        </w:rPr>
+        <w:instrText xml:space="preserve"> HYPERLINK "https://arxiv.org/abs/2401.05632" </w:instrText>
+      </w:r>
+      <w:r>
+        <w:fldChar w:fldCharType="separate"/>
+      </w:r>
+      <w:r>
+        <w:rPr>
+          <w:rStyle w:val="Collegamentoipertestuale"/>
+          <w:lang w:val="en-US"/>
+        </w:rPr>
+        <w:t>https://arxiv.org/abs/2401.05632</w:t>
+      </w:r>
+      <w:r>
+        <w:rPr>
+          <w:rStyle w:val="Collegamentoipertestuale"/>
+          <w:lang w:val="en-US"/>
+        </w:rPr>
+        <w:fldChar w:fldCharType="end"/>
+      </w:r>
     </w:p>
     <w:p>
       <w:pPr>
@@ -306,15 +275,32 @@
           <w:lang w:val="en-US"/>
         </w:rPr>
       </w:pPr>
-      <w:hyperlink r:id="rId5" w:history="1">
-        <w:r>
-          <w:rPr>
-            <w:rStyle w:val="Collegamentoipertestuale"/>
-            <w:lang w:val="en-US"/>
-          </w:rPr>
-          <w:t>https://arxiv.org/abs/2305.16651</w:t>
-        </w:r>
-      </w:hyperlink>
+      <w:r>
+        <w:fldChar w:fldCharType="begin"/>
+      </w:r>
+      <w:r>
+        <w:rPr>
+          <w:lang w:val="en-US"/>
+        </w:rPr>
+        <w:instrText xml:space="preserve"> HYPERLINK "https://arxiv.org/abs/2305.16651" </w:instrText>
+      </w:r>
+      <w:r>
+        <w:fldChar w:fldCharType="separate"/>
+      </w:r>
+      <w:r>
+        <w:rPr>
+          <w:rStyle w:val="Collegamentoipertestuale"/>
+          <w:lang w:val="en-US"/>
+        </w:rPr>
+        <w:t>https://arxiv.org/abs/2305.16651</w:t>
+      </w:r>
+      <w:r>
+        <w:rPr>
+          <w:rStyle w:val="Collegamentoipertestuale"/>
+          <w:lang w:val="en-US"/>
+        </w:rPr>
+        <w:fldChar w:fldCharType="end"/>
+      </w:r>
     </w:p>
     <w:p>
       <w:pPr>
@@ -477,15 +463,32 @@
           <w:lang w:val="en-US"/>
         </w:rPr>
       </w:pPr>
-      <w:hyperlink r:id="rId6" w:history="1">
-        <w:r>
-          <w:rPr>
-            <w:rStyle w:val="Collegamentoipertestuale"/>
-            <w:lang w:val="en-US"/>
-          </w:rPr>
-          <w:t>https://arxiv.org/abs/2410.11005</w:t>
-        </w:r>
-      </w:hyperlink>
+      <w:r>
+        <w:fldChar w:fldCharType="begin"/>
+      </w:r>
+      <w:r>
+        <w:rPr>
+          <w:lang w:val="en-US"/>
+        </w:rPr>
+        <w:instrText xml:space="preserve"> HYPERLINK "https://arxiv.org/abs/2410.11005" </w:instrText>
+      </w:r>
+      <w:r>
+        <w:fldChar w:fldCharType="separate"/>
+      </w:r>
+      <w:r>
+        <w:rPr>
+          <w:rStyle w:val="Collegamentoipertestuale"/>
+          <w:lang w:val="en-US"/>
+        </w:rPr>
+        <w:t>https://arxiv.org/abs/2410.11005</w:t>
+      </w:r>
+      <w:r>
+        <w:rPr>
+          <w:rStyle w:val="Collegamentoipertestuale"/>
+          <w:lang w:val="en-US"/>
+        </w:rPr>
+        <w:fldChar w:fldCharType="end"/>
+      </w:r>
     </w:p>
     <w:p>
       <w:pPr>
@@ -544,7 +547,7 @@
       </w:pPr>
     </w:p>
     <w:p>
-      <w:hyperlink r:id="rId7" w:history="1">
+      <w:hyperlink r:id="rId4" w:history="1">
         <w:r>
           <w:rPr>
             <w:rStyle w:val="Collegamentoipertestuale"/>
@@ -893,19 +896,40 @@
           <w:lang w:val="en-US"/>
         </w:rPr>
       </w:pPr>
-      <w:hyperlink r:id="rId8" w:history="1">
-        <w:r>
-          <w:rPr>
-            <w:rStyle w:val="Collegamentoipertestuale"/>
-            <w:rFonts w:ascii="Helvetica" w:hAnsi="Helvetica"/>
-            <w:sz w:val="20"/>
-            <w:szCs w:val="20"/>
-            <w:shd w:val="clear" w:color="auto" w:fill="FFFFFF"/>
-            <w:lang w:val="en-US"/>
-          </w:rPr>
-          <w:t>https://arxiv.org/abs/2005.00247</w:t>
-        </w:r>
-      </w:hyperlink>
+      <w:r>
+        <w:fldChar w:fldCharType="begin"/>
+      </w:r>
+      <w:r>
+        <w:rPr>
+          <w:lang w:val="en-US"/>
+        </w:rPr>
+        <w:instrText xml:space="preserve"> HYPERLINK "https://arxiv.org/abs/2005.00247" </w:instrText>
+      </w:r>
+      <w:r>
+        <w:fldChar w:fldCharType="separate"/>
+      </w:r>
+      <w:r>
+        <w:rPr>
+          <w:rStyle w:val="Collegamentoipertestuale"/>
+          <w:rFonts w:ascii="Helvetica" w:hAnsi="Helvetica"/>
+          <w:sz w:val="20"/>
+          <w:szCs w:val="20"/>
+          <w:shd w:val="clear" w:color="auto" w:fill="FFFFFF"/>
+          <w:lang w:val="en-US"/>
+        </w:rPr>
+        <w:t>https://arxiv.org/abs/2005.00247</w:t>
+      </w:r>
+      <w:r>
+        <w:rPr>
+          <w:rStyle w:val="Collegamentoipertestuale"/>
+          <w:rFonts w:ascii="Helvetica" w:hAnsi="Helvetica"/>
+          <w:sz w:val="20"/>
+          <w:szCs w:val="20"/>
+          <w:shd w:val="clear" w:color="auto" w:fill="FFFFFF"/>
+          <w:lang w:val="en-US"/>
+        </w:rPr>
+        <w:fldChar w:fldCharType="end"/>
+      </w:r>
     </w:p>
     <w:p>
       <w:pPr>
@@ -936,15 +960,32 @@
         </w:rPr>
         <w:br/>
       </w:r>
-      <w:hyperlink r:id="rId9" w:history="1">
-        <w:r>
-          <w:rPr>
-            <w:rStyle w:val="Collegamentoipertestuale"/>
-            <w:lang w:val="en-US"/>
-          </w:rPr>
-          <w:t>https://adapterhub.ml/</w:t>
-        </w:r>
-      </w:hyperlink>
+      <w:r>
+        <w:fldChar w:fldCharType="begin"/>
+      </w:r>
+      <w:r>
+        <w:rPr>
+          <w:lang w:val="en-US"/>
+        </w:rPr>
+        <w:instrText xml:space="preserve"> HYPERLINK "https://adapterhub.ml/" </w:instrText>
+      </w:r>
+      <w:r>
+        <w:fldChar w:fldCharType="separate"/>
+      </w:r>
+      <w:r>
+        <w:rPr>
+          <w:rStyle w:val="Collegamentoipertestuale"/>
+          <w:lang w:val="en-US"/>
+        </w:rPr>
+        <w:t>https://adapterhub.ml/</w:t>
+      </w:r>
+      <w:r>
+        <w:rPr>
+          <w:rStyle w:val="Collegamentoipertestuale"/>
+          <w:lang w:val="en-US"/>
+        </w:rPr>
+        <w:fldChar w:fldCharType="end"/>
+      </w:r>
     </w:p>
     <w:p>
       <w:pPr>
@@ -1004,21 +1045,44 @@
         </w:rPr>
         <w:t>Adapters have been positioned as a parameter-efficient fine-tuning (PEFT) approach, whereby a minimal number of parameters are added to the model and fine-tuned. However, adapters have not been sufficiently analyzed to understand if PEFT translates to benefits in training/deployment efficiency and maintainability/extensibility. Through extensive experiments on many adapters, tasks, and languages in supervised and cross-lingual zero-shot settings, we clearly show that for Natural Language Understanding (NLU) tasks, the parameter efficiency in adapters does not translate to efficiency gains compared to full fine-tuning of models. More precisely, adapters are relatively expensive to train and have slightly higher deployment latency. Furthermore, the maintainability/extensibility benefits of adapters can be achieved with simpler approaches like multi-task training via full fine-tuning, which also provide relatively faster training times. We, therefore, recommend that for moderately sized models for NLU tasks, practitioners should rely on full fine-tuning or multi-task training rather than using adapters. Our code is available at </w:t>
       </w:r>
-      <w:hyperlink r:id="rId10" w:history="1">
-        <w:r>
-          <w:rPr>
-            <w:rStyle w:val="Collegamentoipertestuale"/>
-            <w:rFonts w:ascii="Georgia" w:hAnsi="Georgia"/>
-            <w:b/>
-            <w:bCs/>
-            <w:color w:val="0066CC"/>
-            <w:sz w:val="23"/>
-            <w:szCs w:val="23"/>
-            <w:lang w:val="en-US"/>
-          </w:rPr>
-          <w:t>https://github.com/AI4Bharat/adapter-efficiency</w:t>
-        </w:r>
-      </w:hyperlink>
+      <w:r>
+        <w:fldChar w:fldCharType="begin"/>
+      </w:r>
+      <w:r>
+        <w:rPr>
+          <w:lang w:val="en-US"/>
+        </w:rPr>
+        <w:instrText xml:space="preserve"> HYPERLINK "https://github.com/AI4Bharat/adapter-efficiency" </w:instrText>
+      </w:r>
+      <w:r>
+        <w:fldChar w:fldCharType="separate"/>
+      </w:r>
+      <w:r>
+        <w:rPr>
+          <w:rStyle w:val="Collegamentoipertestuale"/>
+          <w:rFonts w:ascii="Georgia" w:hAnsi="Georgia"/>
+          <w:b/>
+          <w:bCs/>
+          <w:color w:val="0066CC"/>
+          <w:sz w:val="23"/>
+          <w:szCs w:val="23"/>
+          <w:lang w:val="en-US"/>
+        </w:rPr>
+        <w:t>https://github.com/AI4Bharat/adapter-efficiency</w:t>
+      </w:r>
+      <w:r>
+        <w:rPr>
+          <w:rStyle w:val="Collegamentoipertestuale"/>
+          <w:rFonts w:ascii="Georgia" w:hAnsi="Georgia"/>
+          <w:b/>
+          <w:bCs/>
+          <w:color w:val="0066CC"/>
+          <w:sz w:val="23"/>
+          <w:szCs w:val="23"/>
+          <w:lang w:val="en-US"/>
+        </w:rPr>
+        <w:fldChar w:fldCharType="end"/>
+      </w:r>
       <w:r>
         <w:rPr>
           <w:rFonts w:ascii="Georgia" w:hAnsi="Georgia"/>
@@ -1268,29 +1332,32 @@
           <w:lang w:val="en-US"/>
         </w:rPr>
       </w:pPr>
-      <w:hyperlink r:id="rId11" w:history="1">
-        <w:r>
-          <w:rPr>
-            <w:rStyle w:val="Collegamentoipertestuale"/>
-            <w:lang w:val="en-US"/>
-          </w:rPr>
-          <w:t>https://dl.</w:t>
-        </w:r>
-        <w:r>
-          <w:rPr>
-            <w:rStyle w:val="Collegamentoipertestuale"/>
-            <w:lang w:val="en-US"/>
-          </w:rPr>
-          <w:t>a</w:t>
-        </w:r>
-        <w:r>
-          <w:rPr>
-            <w:rStyle w:val="Collegamentoipertestuale"/>
-            <w:lang w:val="en-US"/>
-          </w:rPr>
-          <w:t>cm.org/doi/fullHtml/10.1145/3632410.3632463</w:t>
-        </w:r>
-      </w:hyperlink>
+      <w:r>
+        <w:fldChar w:fldCharType="begin"/>
+      </w:r>
+      <w:r>
+        <w:rPr>
+          <w:lang w:val="en-US"/>
+        </w:rPr>
+        <w:instrText xml:space="preserve"> HYPERLINK "https://dl.acm.org/doi/fullHtml/10.1145/3632410.3632463" </w:instrText>
+      </w:r>
+      <w:r>
+        <w:fldChar w:fldCharType="separate"/>
+      </w:r>
+      <w:r>
+        <w:rPr>
+          <w:rStyle w:val="Collegamentoipertestuale"/>
+          <w:lang w:val="en-US"/>
+        </w:rPr>
+        <w:t>https://dl.acm.org/doi/fullHtml/10.1145/3632410.3632463</w:t>
+      </w:r>
+      <w:r>
+        <w:rPr>
+          <w:rStyle w:val="Collegamentoipertestuale"/>
+          <w:lang w:val="en-US"/>
+        </w:rPr>
+        <w:fldChar w:fldCharType="end"/>
+      </w:r>
     </w:p>
     <w:p>
       <w:pPr>
@@ -1360,15 +1427,32 @@
           <w:lang w:val="en-US"/>
         </w:rPr>
       </w:pPr>
-      <w:hyperlink r:id="rId12" w:history="1">
-        <w:r>
-          <w:rPr>
-            <w:rStyle w:val="Collegamentoipertestuale"/>
-            <w:lang w:val="en-US"/>
-          </w:rPr>
-          <w:t>https://www.tandfonline.com/doi/full/10.1080/08839514.2024.2385268</w:t>
-        </w:r>
-      </w:hyperlink>
+      <w:r>
+        <w:fldChar w:fldCharType="begin"/>
+      </w:r>
+      <w:r>
+        <w:rPr>
+          <w:lang w:val="en-US"/>
+        </w:rPr>
+        <w:instrText xml:space="preserve"> HYPERLINK "https://www.tandfonline.com/doi/full/10.1080/08839514.2024.2385268" </w:instrText>
+      </w:r>
+      <w:r>
+        <w:fldChar w:fldCharType="separate"/>
+      </w:r>
+      <w:r>
+        <w:rPr>
+          <w:rStyle w:val="Collegamentoipertestuale"/>
+          <w:lang w:val="en-US"/>
+        </w:rPr>
+        <w:t>https://www.tandfonline.com/doi/full/10.1080/08839514.2024.2385268</w:t>
+      </w:r>
+      <w:r>
+        <w:rPr>
+          <w:rStyle w:val="Collegamentoipertestuale"/>
+          <w:lang w:val="en-US"/>
+        </w:rPr>
+        <w:fldChar w:fldCharType="end"/>
+      </w:r>
     </w:p>
     <w:p>
       <w:pPr>
@@ -1415,7 +1499,7 @@
           <w:shd w:val="clear" w:color="auto" w:fill="FFFFFF"/>
           <w:lang w:val="en-US"/>
         </w:rPr>
-        <w:t xml:space="preserve">We consider the problem of multilingual unsupervised machine translation, translating to and from languages that only have monolingual data by using auxiliary parallel language pairs. For this problem the standard procedure so far to leverage </w:t>
+        <w:t xml:space="preserve">We consider the problem of multilingual unsupervised machine translation, translating to and from languages that only have monolingual data by using auxiliary parallel language pairs. For this </w:t>
       </w:r>
       <w:proofErr w:type="gramStart"/>
       <w:r>
@@ -1427,7 +1511,7 @@
           <w:shd w:val="clear" w:color="auto" w:fill="FFFFFF"/>
           <w:lang w:val="en-US"/>
         </w:rPr>
-        <w:t>the monolingual</w:t>
+        <w:t>problem</w:t>
       </w:r>
       <w:proofErr w:type="gramEnd"/>
       <w:r>
@@ -1439,7 +1523,7 @@
           <w:shd w:val="clear" w:color="auto" w:fill="FFFFFF"/>
           <w:lang w:val="en-US"/>
         </w:rPr>
-        <w:t xml:space="preserve"> data is back-translation, which is computationally costly and hard to tune.</w:t>
+        <w:t xml:space="preserve"> the standard procedure so far to leverage the monolingual data is back-translation, which is computationally costly and hard to tune.</w:t>
       </w:r>
       <w:r>
         <w:rPr>
@@ -1469,29 +1553,32 @@
           <w:lang w:val="en-US"/>
         </w:rPr>
       </w:pPr>
-      <w:hyperlink r:id="rId13" w:history="1">
-        <w:r>
-          <w:rPr>
-            <w:rStyle w:val="Collegamentoipertestuale"/>
-            <w:lang w:val="en-US"/>
-          </w:rPr>
-          <w:t>https://arxiv.org</w:t>
-        </w:r>
-        <w:r>
-          <w:rPr>
-            <w:rStyle w:val="Collegamentoipertestuale"/>
-            <w:lang w:val="en-US"/>
-          </w:rPr>
-          <w:t>/</w:t>
-        </w:r>
-        <w:r>
-          <w:rPr>
-            <w:rStyle w:val="Collegamentoipertestuale"/>
-            <w:lang w:val="en-US"/>
-          </w:rPr>
-          <w:t>abs/2110.10472</w:t>
-        </w:r>
-      </w:hyperlink>
+      <w:r>
+        <w:fldChar w:fldCharType="begin"/>
+      </w:r>
+      <w:r>
+        <w:rPr>
+          <w:lang w:val="en-US"/>
+        </w:rPr>
+        <w:instrText xml:space="preserve"> HYPERLINK "https://arxiv.org/abs/2110.10472" </w:instrText>
+      </w:r>
+      <w:r>
+        <w:fldChar w:fldCharType="separate"/>
+      </w:r>
+      <w:r>
+        <w:rPr>
+          <w:rStyle w:val="Collegamentoipertestuale"/>
+          <w:lang w:val="en-US"/>
+        </w:rPr>
+        <w:t>https://arxiv.org/abs/2110.10472</w:t>
+      </w:r>
+      <w:r>
+        <w:rPr>
+          <w:rStyle w:val="Collegamentoipertestuale"/>
+          <w:lang w:val="en-US"/>
+        </w:rPr>
+        <w:fldChar w:fldCharType="end"/>
+      </w:r>
     </w:p>
     <w:p>
       <w:pPr>
@@ -1563,19 +1650,40 @@
         </w:rPr>
         <w:t>Code is available at </w:t>
       </w:r>
-      <w:hyperlink r:id="rId14" w:history="1">
-        <w:r>
-          <w:rPr>
-            <w:rStyle w:val="Collegamentoipertestuale"/>
-            <w:rFonts w:ascii="Helvetica" w:hAnsi="Helvetica" w:cs="Helvetica"/>
-            <w:sz w:val="20"/>
-            <w:szCs w:val="20"/>
-            <w:u w:val="none"/>
-            <w:lang w:val="en-US"/>
-          </w:rPr>
-          <w:t>this https URL</w:t>
-        </w:r>
-      </w:hyperlink>
+      <w:r>
+        <w:fldChar w:fldCharType="begin"/>
+      </w:r>
+      <w:r>
+        <w:rPr>
+          <w:lang w:val="en-US"/>
+        </w:rPr>
+        <w:instrText xml:space="preserve"> HYPERLINK "https://github.com/huiyiwang01/SEMA-CL" </w:instrText>
+      </w:r>
+      <w:r>
+        <w:fldChar w:fldCharType="separate"/>
+      </w:r>
+      <w:r>
+        <w:rPr>
+          <w:rStyle w:val="Collegamentoipertestuale"/>
+          <w:rFonts w:ascii="Helvetica" w:hAnsi="Helvetica" w:cs="Helvetica"/>
+          <w:sz w:val="20"/>
+          <w:szCs w:val="20"/>
+          <w:u w:val="none"/>
+          <w:lang w:val="en-US"/>
+        </w:rPr>
+        <w:t>this https URL</w:t>
+      </w:r>
+      <w:r>
+        <w:rPr>
+          <w:rStyle w:val="Collegamentoipertestuale"/>
+          <w:rFonts w:ascii="Helvetica" w:hAnsi="Helvetica" w:cs="Helvetica"/>
+          <w:sz w:val="20"/>
+          <w:szCs w:val="20"/>
+          <w:u w:val="none"/>
+          <w:lang w:val="en-US"/>
+        </w:rPr>
+        <w:fldChar w:fldCharType="end"/>
+      </w:r>
       <w:r>
         <w:rPr>
           <w:rFonts w:ascii="Helvetica" w:hAnsi="Helvetica" w:cs="Helvetica"/>
@@ -1594,15 +1702,32 @@
           <w:lang w:val="en-US"/>
         </w:rPr>
       </w:pPr>
-      <w:hyperlink r:id="rId15" w:history="1">
-        <w:r>
-          <w:rPr>
-            <w:rStyle w:val="Collegamentoipertestuale"/>
-            <w:lang w:val="en-US"/>
-          </w:rPr>
-          <w:t>https://arxiv.org/abs/2403.18886</w:t>
-        </w:r>
-      </w:hyperlink>
+      <w:r>
+        <w:fldChar w:fldCharType="begin"/>
+      </w:r>
+      <w:r>
+        <w:rPr>
+          <w:lang w:val="en-US"/>
+        </w:rPr>
+        <w:instrText xml:space="preserve"> HYPERLINK "https://arxiv.org/abs/2403.18886" </w:instrText>
+      </w:r>
+      <w:r>
+        <w:fldChar w:fldCharType="separate"/>
+      </w:r>
+      <w:r>
+        <w:rPr>
+          <w:rStyle w:val="Collegamentoipertestuale"/>
+          <w:lang w:val="en-US"/>
+        </w:rPr>
+        <w:t>https://arxiv.org/abs/2403.18886</w:t>
+      </w:r>
+      <w:r>
+        <w:rPr>
+          <w:rStyle w:val="Collegamentoipertestuale"/>
+          <w:lang w:val="en-US"/>
+        </w:rPr>
+        <w:fldChar w:fldCharType="end"/>
+      </w:r>
     </w:p>
     <w:p>
       <w:pPr>
@@ -1776,31 +1901,29 @@
           <w:shd w:val="clear" w:color="auto" w:fill="FFFFFF"/>
           <w:lang w:val="en-US"/>
         </w:rPr>
-        <w:t xml:space="preserve"> achieves superior performance on in-domain tasks (GLUE), out-of-domain tasks (</w:t>
-      </w:r>
-      <w:proofErr w:type="spellStart"/>
-      <w:r>
-        <w:rPr>
-          <w:rFonts w:ascii="Helvetica" w:hAnsi="Helvetica" w:cs="Helvetica"/>
-          <w:color w:val="000000"/>
-          <w:sz w:val="20"/>
-          <w:szCs w:val="20"/>
-          <w:shd w:val="clear" w:color="auto" w:fill="FFFFFF"/>
-          <w:lang w:val="en-US"/>
-        </w:rPr>
-        <w:t>ChemProt</w:t>
-      </w:r>
-      <w:proofErr w:type="spellEnd"/>
-      <w:r>
-        <w:rPr>
-          <w:rFonts w:ascii="Helvetica" w:hAnsi="Helvetica" w:cs="Helvetica"/>
-          <w:color w:val="000000"/>
-          <w:sz w:val="20"/>
-          <w:szCs w:val="20"/>
-          <w:shd w:val="clear" w:color="auto" w:fill="FFFFFF"/>
-          <w:lang w:val="en-US"/>
-        </w:rPr>
-        <w:t xml:space="preserve">, RCT, IMDB, Amazon), and knowledge-intensive tasks (KILT). Further analyses demonstrate the reliability, scalability, and efficiency of our method. </w:t>
+        <w:t xml:space="preserve"> achieves superior performance on in-domain tasks (GLUE), out-of-domain tasks </w:t>
+      </w:r>
+      <w:r>
+        <w:rPr>
+          <w:rFonts w:ascii="Helvetica" w:hAnsi="Helvetica" w:cs="Helvetica"/>
+          <w:color w:val="000000"/>
+          <w:sz w:val="20"/>
+          <w:szCs w:val="20"/>
+          <w:shd w:val="clear" w:color="auto" w:fill="FFFFFF"/>
+          <w:lang w:val="en-US"/>
+        </w:rPr>
+        <w:t>-</w:t>
+      </w:r>
+      <w:r>
+        <w:rPr>
+          <w:rFonts w:ascii="Helvetica" w:hAnsi="Helvetica" w:cs="Helvetica"/>
+          <w:color w:val="000000"/>
+          <w:sz w:val="20"/>
+          <w:szCs w:val="20"/>
+          <w:shd w:val="clear" w:color="auto" w:fill="FFFFFF"/>
+          <w:lang w:val="en-US"/>
+        </w:rPr>
+        <w:t xml:space="preserve">reliability, scalability, and efficiency of our method. </w:t>
       </w:r>
       <w:r>
         <w:rPr>
@@ -1813,18 +1936,38 @@
         </w:rPr>
         <w:t>The code is available at </w:t>
       </w:r>
-      <w:hyperlink r:id="rId16" w:history="1">
-        <w:r>
-          <w:rPr>
-            <w:rStyle w:val="Collegamentoipertestuale"/>
-            <w:rFonts w:ascii="Helvetica" w:hAnsi="Helvetica" w:cs="Helvetica"/>
-            <w:sz w:val="20"/>
-            <w:szCs w:val="20"/>
-            <w:lang w:val="en-US"/>
-          </w:rPr>
-          <w:t>this https URL</w:t>
-        </w:r>
-      </w:hyperlink>
+      <w:r>
+        <w:fldChar w:fldCharType="begin"/>
+      </w:r>
+      <w:r>
+        <w:rPr>
+          <w:lang w:val="en-US"/>
+        </w:rPr>
+        <w:instrText xml:space="preserve"> HYPERLINK "https://github.com/Amano-Aki/Mixture-of-Domain-Adapters" </w:instrText>
+      </w:r>
+      <w:r>
+        <w:fldChar w:fldCharType="separate"/>
+      </w:r>
+      <w:r>
+        <w:rPr>
+          <w:rStyle w:val="Collegamentoipertestuale"/>
+          <w:rFonts w:ascii="Helvetica" w:hAnsi="Helvetica" w:cs="Helvetica"/>
+          <w:sz w:val="20"/>
+          <w:szCs w:val="20"/>
+          <w:lang w:val="en-US"/>
+        </w:rPr>
+        <w:t>this https URL</w:t>
+      </w:r>
+      <w:r>
+        <w:rPr>
+          <w:rStyle w:val="Collegamentoipertestuale"/>
+          <w:rFonts w:ascii="Helvetica" w:hAnsi="Helvetica" w:cs="Helvetica"/>
+          <w:sz w:val="20"/>
+          <w:szCs w:val="20"/>
+          <w:lang w:val="en-US"/>
+        </w:rPr>
+        <w:fldChar w:fldCharType="end"/>
+      </w:r>
       <w:r>
         <w:rPr>
           <w:rFonts w:ascii="Helvetica" w:hAnsi="Helvetica" w:cs="Helvetica"/>
@@ -1843,15 +1986,32 @@
           <w:lang w:val="en-US"/>
         </w:rPr>
       </w:pPr>
-      <w:hyperlink r:id="rId17" w:history="1">
-        <w:r>
-          <w:rPr>
-            <w:rStyle w:val="Collegamentoipertestuale"/>
-            <w:lang w:val="en-US"/>
-          </w:rPr>
-          <w:t>https://arxiv.org/abs/2306.05406</w:t>
-        </w:r>
-      </w:hyperlink>
+      <w:r>
+        <w:fldChar w:fldCharType="begin"/>
+      </w:r>
+      <w:r>
+        <w:rPr>
+          <w:lang w:val="en-US"/>
+        </w:rPr>
+        <w:instrText xml:space="preserve"> HYPERLINK "https://arxiv.org/abs/2306.05406" </w:instrText>
+      </w:r>
+      <w:r>
+        <w:fldChar w:fldCharType="separate"/>
+      </w:r>
+      <w:r>
+        <w:rPr>
+          <w:rStyle w:val="Collegamentoipertestuale"/>
+          <w:lang w:val="en-US"/>
+        </w:rPr>
+        <w:t>https://arxiv.org/abs/2306.05406</w:t>
+      </w:r>
+      <w:r>
+        <w:rPr>
+          <w:rStyle w:val="Collegamentoipertestuale"/>
+          <w:lang w:val="en-US"/>
+        </w:rPr>
+        <w:fldChar w:fldCharType="end"/>
+      </w:r>
     </w:p>
     <w:p>
       <w:pPr>
@@ -1931,15 +2091,32 @@
           <w:lang w:val="en-US"/>
         </w:rPr>
       </w:pPr>
-      <w:hyperlink r:id="rId18" w:history="1">
-        <w:r>
-          <w:rPr>
-            <w:rStyle w:val="Collegamentoipertestuale"/>
-            <w:lang w:val="en-US"/>
-          </w:rPr>
-          <w:t>https://arxiv.org/abs/2509.13211</w:t>
-        </w:r>
-      </w:hyperlink>
+      <w:r>
+        <w:fldChar w:fldCharType="begin"/>
+      </w:r>
+      <w:r>
+        <w:rPr>
+          <w:lang w:val="en-US"/>
+        </w:rPr>
+        <w:instrText xml:space="preserve"> HYPERLINK "https://arxiv.org/abs/2509.13211" </w:instrText>
+      </w:r>
+      <w:r>
+        <w:fldChar w:fldCharType="separate"/>
+      </w:r>
+      <w:r>
+        <w:rPr>
+          <w:rStyle w:val="Collegamentoipertestuale"/>
+          <w:lang w:val="en-US"/>
+        </w:rPr>
+        <w:t>https://arxiv.org/abs/2509.13211</w:t>
+      </w:r>
+      <w:r>
+        <w:rPr>
+          <w:rStyle w:val="Collegamentoipertestuale"/>
+          <w:lang w:val="en-US"/>
+        </w:rPr>
+        <w:fldChar w:fldCharType="end"/>
+      </w:r>
     </w:p>
     <w:p>
       <w:pPr>
@@ -2037,23 +2214,42 @@
         </w:rPr>
         <w:t> </w:t>
       </w:r>
-      <w:hyperlink r:id="rId19" w:tooltip="Learn more about sentiment analysis from ScienceDirect's AI-generated Topic Pages" w:history="1">
-        <w:r>
-          <w:rPr>
-            <w:rStyle w:val="Collegamentoipertestuale"/>
-            <w:rFonts w:ascii="Georgia" w:hAnsi="Georgia"/>
-            <w:color w:val="1F1F1F"/>
-            <w:lang w:val="en-US"/>
-          </w:rPr>
-          <w:t>sentiment analysis</w:t>
-        </w:r>
-      </w:hyperlink>
-      <w:r>
-        <w:rPr>
+      <w:r>
+        <w:fldChar w:fldCharType="begin"/>
+      </w:r>
+      <w:r>
+        <w:rPr>
+          <w:lang w:val="en-US"/>
+        </w:rPr>
+        <w:instrText xml:space="preserve"> HYPERLINK "https://www.sciencedirect.com/topics/computer-science/sentiment-analysis" \o "Learn more about sentiment analysis from ScienceDirect's AI-generated Topic Pages" </w:instrText>
+      </w:r>
+      <w:r>
+        <w:fldChar w:fldCharType="separate"/>
+      </w:r>
+      <w:r>
+        <w:rPr>
+          <w:rStyle w:val="Collegamentoipertestuale"/>
           <w:rFonts w:ascii="Georgia" w:hAnsi="Georgia"/>
           <w:color w:val="1F1F1F"/>
           <w:lang w:val="en-US"/>
         </w:rPr>
+        <w:t>sentiment analysis</w:t>
+      </w:r>
+      <w:r>
+        <w:rPr>
+          <w:rStyle w:val="Collegamentoipertestuale"/>
+          <w:rFonts w:ascii="Georgia" w:hAnsi="Georgia"/>
+          <w:color w:val="1F1F1F"/>
+          <w:lang w:val="en-US"/>
+        </w:rPr>
+        <w:fldChar w:fldCharType="end"/>
+      </w:r>
+      <w:r>
+        <w:rPr>
+          <w:rFonts w:ascii="Georgia" w:hAnsi="Georgia"/>
+          <w:color w:val="1F1F1F"/>
+          <w:lang w:val="en-US"/>
+        </w:rPr>
         <w:t xml:space="preserve">, </w:t>
       </w:r>
       <w:proofErr w:type="spellStart"/>
@@ -2074,7 +2270,7 @@
         </w:rPr>
         <w:t xml:space="preserve"> detection, hate speech detection and hope speech detection. </w:t>
       </w:r>
-      <w:hyperlink r:id="rId20" w:tooltip="Learn more about Multitask learning from ScienceDirect's AI-generated Topic Pages" w:history="1">
+      <w:hyperlink r:id="rId5" w:tooltip="Learn more about Multitask learning from ScienceDirect's AI-generated Topic Pages" w:history="1">
         <w:r>
           <w:rPr>
             <w:rStyle w:val="Collegamentoipertestuale"/>
@@ -2093,7 +2289,7 @@
         </w:rPr>
         <w:t> (MTL) models built on </w:t>
       </w:r>
-      <w:hyperlink r:id="rId21" w:tooltip="Learn more about Large Language Models from ScienceDirect's AI-generated Topic Pages" w:history="1">
+      <w:hyperlink r:id="rId6" w:tooltip="Learn more about Large Language Models from ScienceDirect's AI-generated Topic Pages" w:history="1">
         <w:r>
           <w:rPr>
             <w:rStyle w:val="Collegamentoipertestuale"/>
@@ -2112,7 +2308,7 @@
         </w:rPr>
         <w:t> (LLMs) eliminate the need to build separate models for each of these tasks. However, building MTL models by fully fine-tuning the LLM has limitations such as catastrophic forgetting and requiring complete retraining to add a new task. AdapterFusion was introduced to address these limitations. However, existing AdapterFusion techniques have not been experimented with code-mixed or code-switched text. Moreover, they only considered task-based AdapterFusion on monolingual LLMs. However, using monolingual LLMs is sub-optimal in classifying code-mixed or code-switched text. A better alternative is multilingual LLMs. In this paper, we present an MTL model that combines task AdapterFusion with language </w:t>
       </w:r>
-      <w:hyperlink r:id="rId22" w:tooltip="Learn more about adapters from ScienceDirect's AI-generated Topic Pages" w:history="1">
+      <w:hyperlink r:id="rId7" w:tooltip="Learn more about adapters from ScienceDirect's AI-generated Topic Pages" w:history="1">
         <w:r>
           <w:rPr>
             <w:rStyle w:val="Collegamentoipertestuale"/>
@@ -2152,7 +2348,7 @@
           <w:lang w:val="en-US"/>
         </w:rPr>
       </w:pPr>
-      <w:hyperlink r:id="rId23" w:history="1">
+      <w:hyperlink r:id="rId8" w:history="1">
         <w:r>
           <w:rPr>
             <w:rStyle w:val="Collegamentoipertestuale"/>
@@ -2180,7 +2376,7 @@
 </file>
 
 <file path=word/styles.xml><?xml version="1.0" encoding="utf-8"?>
-<w:styles xmlns:mc="http://schemas.openxmlformats.org/markup-compatibility/2006" xmlns:r="http://schemas.openxmlformats.org/officeDocument/2006/relationships" xmlns:w="http://schemas.openxmlformats.org/wordprocessingml/2006/main" xmlns:w14="http://schemas.microsoft.com/office/word/2010/wordml" xmlns:w15="http://schemas.microsoft.com/office/word/2012/wordml" xmlns:w16cex="http://schemas.microsoft.com/office/word/2018/wordml/cex" xmlns:w16cid="http://schemas.microsoft.com/office/word/2016/wordml/cid" xmlns:w16="http://schemas.microsoft.com/office/word/2018/wordml" xmlns:w16du="http://schemas.microsoft.com/office/word/2023/wordml/word16du" xmlns:w16sdtdh="http://schemas.microsoft.com/office/word/2020/wordml/sdtdatahash" xmlns:w16sdtfl="http://schemas.microsoft.com/office/word/2024/wordml/sdtformatlock" xmlns:w16se="http://schemas.microsoft.com/office/word/2015/wordml/symex" mc:Ignorable="w14 w15 w16se w16cid w16 w16cex w16sdtdh w16sdtfl w16du">
+<w:styles xmlns:mc="http://schemas.openxmlformats.org/markup-compatibility/2006" xmlns:r="http://schemas.openxmlformats.org/officeDocument/2006/relationships" xmlns:w="http://schemas.openxmlformats.org/wordprocessingml/2006/main" xmlns:w14="http://schemas.microsoft.com/office/word/2010/wordml" xmlns:w15="http://schemas.microsoft.com/office/word/2012/wordml" xmlns:w16cex="http://schemas.microsoft.com/office/word/2018/wordml/cex" xmlns:w16cid="http://schemas.microsoft.com/office/word/2016/wordml/cid" xmlns:w16="http://schemas.microsoft.com/office/word/2018/wordml" xmlns:w16sdtdh="http://schemas.microsoft.com/office/word/2020/wordml/sdtdatahash" xmlns:w16se="http://schemas.microsoft.com/office/word/2015/wordml/symex" mc:Ignorable="w14 w15 w16se w16cid w16 w16cex w16sdtdh">
   <w:docDefaults>
     <w:rPrDefault>
       <w:rPr>

</xml_diff>